<commit_message>
add multiple ship to location
</commit_message>
<xml_diff>
--- a/tmp/quotation.docx
+++ b/tmp/quotation.docx
@@ -86,25 +86,7 @@
           <w:sz w:val="18"/>
           <w:szCs w:val="18"/>
         </w:rPr>
-        <w:t>EPPL/QTN/{</w:t>
-      </w:r>
-      <w:proofErr w:type="spellStart"/>
-      <w:r>
-        <w:rPr>
-          <w:rFonts w:ascii="Arial" w:eastAsia="Times New Roman" w:hAnsi="Arial" w:cs="Arial"/>
-          <w:sz w:val="18"/>
-          <w:szCs w:val="18"/>
-        </w:rPr>
-        <w:t>quotationNo</w:t>
-      </w:r>
-      <w:proofErr w:type="spellEnd"/>
-      <w:r>
-        <w:rPr>
-          <w:rFonts w:ascii="Arial" w:eastAsia="Times New Roman" w:hAnsi="Arial" w:cs="Arial"/>
-          <w:sz w:val="18"/>
-          <w:szCs w:val="18"/>
-        </w:rPr>
-        <w:t>}</w:t>
+        <w:t>EPPL/QTN/{quotationNo}</w:t>
       </w:r>
     </w:p>
     <w:p>
@@ -261,25 +243,7 @@
           <w:sz w:val="18"/>
           <w:szCs w:val="18"/>
         </w:rPr>
-        <w:t>{</w:t>
-      </w:r>
-      <w:proofErr w:type="spellStart"/>
-      <w:r>
-        <w:rPr>
-          <w:rFonts w:ascii="Arial" w:hAnsi="Arial" w:cs="Arial"/>
-          <w:sz w:val="18"/>
-          <w:szCs w:val="18"/>
-        </w:rPr>
-        <w:t>nearBy</w:t>
-      </w:r>
-      <w:proofErr w:type="spellEnd"/>
-      <w:r>
-        <w:rPr>
-          <w:rFonts w:ascii="Arial" w:hAnsi="Arial" w:cs="Arial"/>
-          <w:sz w:val="18"/>
-          <w:szCs w:val="18"/>
-        </w:rPr>
-        <w:t xml:space="preserve">}, </w:t>
+        <w:t xml:space="preserve">{nearBy}, </w:t>
       </w:r>
       <w:r>
         <w:rPr>
@@ -456,7 +420,6 @@
         </w:rPr>
         <w:t>{</w:t>
       </w:r>
-      <w:proofErr w:type="spellStart"/>
       <w:r>
         <w:rPr>
           <w:rFonts w:ascii="Arial" w:hAnsi="Arial" w:cs="Arial"/>
@@ -467,7 +430,6 @@
         </w:rPr>
         <w:t>referenceName</w:t>
       </w:r>
-      <w:proofErr w:type="spellEnd"/>
       <w:r>
         <w:rPr>
           <w:rFonts w:ascii="Arial" w:hAnsi="Arial" w:cs="Arial"/>
@@ -504,17 +466,7 @@
           <w:sz w:val="18"/>
           <w:szCs w:val="18"/>
         </w:rPr>
-        <w:t>{</w:t>
-      </w:r>
-      <w:proofErr w:type="spellStart"/>
-      <w:proofErr w:type="gramStart"/>
-      <w:r>
-        <w:rPr>
-          <w:rFonts w:ascii="Arial" w:hAnsi="Arial" w:cs="Arial"/>
-          <w:sz w:val="18"/>
-          <w:szCs w:val="18"/>
-        </w:rPr>
-        <w:t>business</w:t>
+        <w:t>{business</w:t>
       </w:r>
       <w:r>
         <w:rPr>
@@ -524,8 +476,6 @@
         </w:rPr>
         <w:t>.label</w:t>
       </w:r>
-      <w:proofErr w:type="spellEnd"/>
-      <w:proofErr w:type="gramEnd"/>
       <w:r>
         <w:rPr>
           <w:rFonts w:ascii="Arial" w:hAnsi="Arial" w:cs="Arial"/>
@@ -570,10 +520,8 @@
           <w:sz w:val="18"/>
           <w:szCs w:val="18"/>
         </w:rPr>
-        <w:t>{</w:t>
-      </w:r>
-      <w:proofErr w:type="spellStart"/>
-      <w:proofErr w:type="gramStart"/>
+        <w:t>{sales</w:t>
+      </w:r>
       <w:r>
         <w:rPr>
           <w:rFonts w:ascii="Arial" w:eastAsia="Times New Roman" w:hAnsi="Arial" w:cs="Arial"/>
@@ -582,7 +530,7 @@
           <w:sz w:val="18"/>
           <w:szCs w:val="18"/>
         </w:rPr>
-        <w:t>sales</w:t>
+        <w:t>.label</w:t>
       </w:r>
       <w:r>
         <w:rPr>
@@ -592,10 +540,8 @@
           <w:sz w:val="18"/>
           <w:szCs w:val="18"/>
         </w:rPr>
-        <w:t>.label</w:t>
-      </w:r>
-      <w:proofErr w:type="spellEnd"/>
-      <w:proofErr w:type="gramEnd"/>
+        <w:t>}</w:t>
+      </w:r>
       <w:r>
         <w:rPr>
           <w:rFonts w:ascii="Arial" w:eastAsia="Times New Roman" w:hAnsi="Arial" w:cs="Arial"/>
@@ -604,16 +550,6 @@
           <w:sz w:val="18"/>
           <w:szCs w:val="18"/>
         </w:rPr>
-        <w:t>}</w:t>
-      </w:r>
-      <w:r>
-        <w:rPr>
-          <w:rFonts w:ascii="Arial" w:eastAsia="Times New Roman" w:hAnsi="Arial" w:cs="Arial"/>
-          <w:b/>
-          <w:bCs/>
-          <w:sz w:val="18"/>
-          <w:szCs w:val="18"/>
-        </w:rPr>
         <w:t xml:space="preserve"> </w:t>
       </w:r>
       <w:r>
@@ -642,7 +578,6 @@
         </w:rPr>
         <w:t xml:space="preserve">{FOR detail in </w:t>
       </w:r>
-      <w:proofErr w:type="spellStart"/>
       <w:r>
         <w:rPr>
           <w:rFonts w:ascii="Arial" w:eastAsia="Times New Roman" w:hAnsi="Arial" w:cs="Arial"/>
@@ -651,7 +586,6 @@
         </w:rPr>
         <w:t>shipToDetails</w:t>
       </w:r>
-      <w:proofErr w:type="spellEnd"/>
       <w:r>
         <w:rPr>
           <w:rFonts w:ascii="Arial" w:eastAsia="Times New Roman" w:hAnsi="Arial" w:cs="Arial"/>
@@ -725,42 +659,18 @@
                 <w:sz w:val="18"/>
                 <w:szCs w:val="18"/>
               </w:rPr>
-              <w:t xml:space="preserve"> {INS $</w:t>
-            </w:r>
-            <w:proofErr w:type="spellStart"/>
-            <w:proofErr w:type="gramStart"/>
-            <w:r>
-              <w:rPr>
-                <w:rFonts w:ascii="Arial" w:hAnsi="Arial" w:cs="Arial"/>
-                <w:b/>
-                <w:bCs/>
-                <w:sz w:val="18"/>
-                <w:szCs w:val="18"/>
-              </w:rPr>
-              <w:t>detail.</w:t>
-            </w:r>
-            <w:r>
-              <w:rPr>
-                <w:rFonts w:ascii="Arial" w:hAnsi="Arial" w:cs="Arial"/>
-                <w:b/>
-                <w:bCs/>
-                <w:sz w:val="18"/>
-                <w:szCs w:val="18"/>
-              </w:rPr>
-              <w:t>prefix</w:t>
-            </w:r>
-            <w:proofErr w:type="gramEnd"/>
-            <w:r>
-              <w:rPr>
-                <w:rFonts w:ascii="Arial" w:hAnsi="Arial" w:cs="Arial"/>
-                <w:b/>
-                <w:bCs/>
-                <w:sz w:val="18"/>
-                <w:szCs w:val="18"/>
-              </w:rPr>
-              <w:t>.label</w:t>
-            </w:r>
-            <w:proofErr w:type="spellEnd"/>
+              <w:t xml:space="preserve"> {INS $detail.</w:t>
+            </w:r>
+            <w:r>
+              <w:rPr>
+                <w:rFonts w:ascii="Arial" w:hAnsi="Arial" w:cs="Arial"/>
+                <w:b/>
+                <w:bCs/>
+                <w:sz w:val="18"/>
+                <w:szCs w:val="18"/>
+              </w:rPr>
+              <w:t>prefix.label</w:t>
+            </w:r>
             <w:r>
               <w:rPr>
                 <w:rFonts w:ascii="Arial" w:hAnsi="Arial" w:cs="Arial"/>
@@ -851,17 +761,7 @@
                 <w:sz w:val="18"/>
                 <w:szCs w:val="18"/>
               </w:rPr>
-              <w:t>INS $</w:t>
-            </w:r>
-            <w:proofErr w:type="spellStart"/>
-            <w:proofErr w:type="gramStart"/>
-            <w:r>
-              <w:rPr>
-                <w:rFonts w:ascii="Arial" w:hAnsi="Arial" w:cs="Arial"/>
-                <w:sz w:val="18"/>
-                <w:szCs w:val="18"/>
-              </w:rPr>
-              <w:t>detail.</w:t>
+              <w:t>INS $detail.</w:t>
             </w:r>
             <w:r>
               <w:rPr>
@@ -871,8 +771,6 @@
               </w:rPr>
               <w:t>address</w:t>
             </w:r>
-            <w:proofErr w:type="spellEnd"/>
-            <w:proofErr w:type="gramEnd"/>
             <w:r>
               <w:rPr>
                 <w:rFonts w:ascii="Arial" w:hAnsi="Arial" w:cs="Arial"/>
@@ -895,25 +793,7 @@
                 <w:sz w:val="18"/>
                 <w:szCs w:val="18"/>
               </w:rPr>
-              <w:t>INS $</w:t>
-            </w:r>
-            <w:proofErr w:type="spellStart"/>
-            <w:r>
-              <w:rPr>
-                <w:rFonts w:ascii="Arial" w:hAnsi="Arial" w:cs="Arial"/>
-                <w:sz w:val="18"/>
-                <w:szCs w:val="18"/>
-              </w:rPr>
-              <w:t>detail.road</w:t>
-            </w:r>
-            <w:proofErr w:type="spellEnd"/>
-            <w:r>
-              <w:rPr>
-                <w:rFonts w:ascii="Arial" w:hAnsi="Arial" w:cs="Arial"/>
-                <w:sz w:val="18"/>
-                <w:szCs w:val="18"/>
-              </w:rPr>
-              <w:t>},</w:t>
+              <w:t>INS $detail.road},</w:t>
             </w:r>
             <w:r>
               <w:rPr>
@@ -929,25 +809,7 @@
                 <w:sz w:val="18"/>
                 <w:szCs w:val="18"/>
               </w:rPr>
-              <w:t>INS $</w:t>
-            </w:r>
-            <w:proofErr w:type="spellStart"/>
-            <w:r>
-              <w:rPr>
-                <w:rFonts w:ascii="Arial" w:hAnsi="Arial" w:cs="Arial"/>
-                <w:sz w:val="18"/>
-                <w:szCs w:val="18"/>
-              </w:rPr>
-              <w:t>detail.location</w:t>
-            </w:r>
-            <w:proofErr w:type="spellEnd"/>
-            <w:r>
-              <w:rPr>
-                <w:rFonts w:ascii="Arial" w:hAnsi="Arial" w:cs="Arial"/>
-                <w:sz w:val="18"/>
-                <w:szCs w:val="18"/>
-              </w:rPr>
-              <w:t>},</w:t>
+              <w:t>INS $detail.location},</w:t>
             </w:r>
             <w:r>
               <w:rPr>
@@ -963,25 +825,7 @@
                 <w:sz w:val="18"/>
                 <w:szCs w:val="18"/>
               </w:rPr>
-              <w:t>INS $</w:t>
-            </w:r>
-            <w:proofErr w:type="spellStart"/>
-            <w:r>
-              <w:rPr>
-                <w:rFonts w:ascii="Arial" w:hAnsi="Arial" w:cs="Arial"/>
-                <w:sz w:val="18"/>
-                <w:szCs w:val="18"/>
-              </w:rPr>
-              <w:t>detail.city</w:t>
-            </w:r>
-            <w:proofErr w:type="spellEnd"/>
-            <w:r>
-              <w:rPr>
-                <w:rFonts w:ascii="Arial" w:hAnsi="Arial" w:cs="Arial"/>
-                <w:sz w:val="18"/>
-                <w:szCs w:val="18"/>
-              </w:rPr>
-              <w:t>}-</w:t>
+              <w:t>INS $detail.city}-</w:t>
             </w:r>
             <w:r>
               <w:rPr>
@@ -997,25 +841,7 @@
                 <w:sz w:val="18"/>
                 <w:szCs w:val="18"/>
               </w:rPr>
-              <w:t>INS $</w:t>
-            </w:r>
-            <w:proofErr w:type="spellStart"/>
-            <w:r>
-              <w:rPr>
-                <w:rFonts w:ascii="Arial" w:hAnsi="Arial" w:cs="Arial"/>
-                <w:sz w:val="18"/>
-                <w:szCs w:val="18"/>
-              </w:rPr>
-              <w:t>detail.pincode</w:t>
-            </w:r>
-            <w:proofErr w:type="spellEnd"/>
-            <w:r>
-              <w:rPr>
-                <w:rFonts w:ascii="Arial" w:hAnsi="Arial" w:cs="Arial"/>
-                <w:sz w:val="18"/>
-                <w:szCs w:val="18"/>
-              </w:rPr>
-              <w:t>}</w:t>
+              <w:t>INS $detail.pincode}</w:t>
             </w:r>
           </w:p>
         </w:tc>
@@ -1195,35 +1021,15 @@
                 <w:sz w:val="18"/>
                 <w:szCs w:val="18"/>
               </w:rPr>
-              <w:t>$</w:t>
-            </w:r>
-            <w:proofErr w:type="spellStart"/>
-            <w:proofErr w:type="gramStart"/>
-            <w:r>
-              <w:rPr>
-                <w:rFonts w:ascii="Arial" w:hAnsi="Arial" w:cs="Arial"/>
-                <w:sz w:val="18"/>
-                <w:szCs w:val="18"/>
-              </w:rPr>
-              <w:t>detail.</w:t>
-            </w:r>
-            <w:r>
-              <w:rPr>
-                <w:rFonts w:ascii="Arial" w:hAnsi="Arial" w:cs="Arial"/>
-                <w:sz w:val="18"/>
-                <w:szCs w:val="18"/>
-              </w:rPr>
-              <w:t>serviceDetails</w:t>
-            </w:r>
-            <w:proofErr w:type="spellEnd"/>
-            <w:proofErr w:type="gramEnd"/>
-            <w:r>
-              <w:rPr>
-                <w:rFonts w:ascii="Arial" w:hAnsi="Arial" w:cs="Arial"/>
-                <w:sz w:val="18"/>
-                <w:szCs w:val="18"/>
-              </w:rPr>
-              <w:t xml:space="preserve"> </w:t>
+              <w:t>$detail.</w:t>
+            </w:r>
+            <w:r>
+              <w:rPr>
+                <w:rFonts w:ascii="Arial" w:hAnsi="Arial" w:cs="Arial"/>
+                <w:sz w:val="18"/>
+                <w:szCs w:val="18"/>
+              </w:rPr>
+              <w:t xml:space="preserve">serviceDetails </w:t>
             </w:r>
             <w:r>
               <w:rPr>
@@ -1259,27 +1065,7 @@
                 <w:sz w:val="18"/>
                 <w:szCs w:val="18"/>
               </w:rPr>
-              <w:t>{INS $</w:t>
-            </w:r>
-            <w:proofErr w:type="spellStart"/>
-            <w:proofErr w:type="gramStart"/>
-            <w:r>
-              <w:rPr>
-                <w:rFonts w:ascii="Arial" w:hAnsi="Arial" w:cs="Arial"/>
-                <w:sz w:val="18"/>
-                <w:szCs w:val="18"/>
-              </w:rPr>
-              <w:t>item.treatmentLocation</w:t>
-            </w:r>
-            <w:proofErr w:type="spellEnd"/>
-            <w:proofErr w:type="gramEnd"/>
-            <w:r>
-              <w:rPr>
-                <w:rFonts w:ascii="Arial" w:hAnsi="Arial" w:cs="Arial"/>
-                <w:sz w:val="18"/>
-                <w:szCs w:val="18"/>
-              </w:rPr>
-              <w:t>}</w:t>
+              <w:t>{INS $item.treatmentLocation}</w:t>
             </w:r>
           </w:p>
         </w:tc>
@@ -1319,23 +1105,13 @@
                     <w:spacing w:before="40" w:after="40"/>
                   </w:pPr>
                   <w:r>
-                    <w:t>{FOR k in $</w:t>
-                  </w:r>
-                  <w:proofErr w:type="spellStart"/>
-                  <w:proofErr w:type="gramStart"/>
-                  <w:r>
-                    <w:t>item.</w:t>
+                    <w:t>{FOR k in $item.</w:t>
                   </w:r>
                   <w:r>
                     <w:t>s</w:t>
                   </w:r>
                   <w:r>
-                    <w:t>ervices</w:t>
-                  </w:r>
-                  <w:proofErr w:type="spellEnd"/>
-                  <w:proofErr w:type="gramEnd"/>
-                  <w:r>
-                    <w:t>}</w:t>
+                    <w:t>ervices}</w:t>
                   </w:r>
                 </w:p>
               </w:tc>
@@ -1358,16 +1134,7 @@
                       <w:b/>
                       <w:bCs/>
                     </w:rPr>
-                    <w:t>{INS $</w:t>
-                  </w:r>
-                  <w:proofErr w:type="spellStart"/>
-                  <w:proofErr w:type="gramStart"/>
-                  <w:r>
-                    <w:rPr>
-                      <w:b/>
-                      <w:bCs/>
-                    </w:rPr>
-                    <w:t>k.</w:t>
+                    <w:t>{INS $k.</w:t>
                   </w:r>
                   <w:r>
                     <w:rPr>
@@ -1376,8 +1143,6 @@
                     </w:rPr>
                     <w:t>label</w:t>
                   </w:r>
-                  <w:proofErr w:type="spellEnd"/>
-                  <w:proofErr w:type="gramEnd"/>
                   <w:r>
                     <w:rPr>
                       <w:b/>
@@ -1392,15 +1157,7 @@
                     <w:spacing w:before="40" w:after="40"/>
                   </w:pPr>
                   <w:r>
-                    <w:t>{INS $</w:t>
-                  </w:r>
-                  <w:proofErr w:type="spellStart"/>
-                  <w:r>
-                    <w:t>k.value</w:t>
-                  </w:r>
-                  <w:proofErr w:type="spellEnd"/>
-                  <w:r>
-                    <w:t>}</w:t>
+                    <w:t>{INS $k.value}</w:t>
                   </w:r>
                 </w:p>
               </w:tc>
@@ -1458,42 +1215,18 @@
                 <w:sz w:val="18"/>
                 <w:szCs w:val="18"/>
               </w:rPr>
-              <w:t>{INS $</w:t>
-            </w:r>
-            <w:proofErr w:type="spellStart"/>
-            <w:proofErr w:type="gramStart"/>
-            <w:r>
-              <w:rPr>
-                <w:rFonts w:ascii="Arial" w:hAnsi="Arial" w:cs="Arial"/>
-                <w:b/>
-                <w:bCs/>
-                <w:sz w:val="18"/>
-                <w:szCs w:val="18"/>
-              </w:rPr>
-              <w:t>item.</w:t>
-            </w:r>
-            <w:r>
-              <w:rPr>
-                <w:rFonts w:ascii="Arial" w:hAnsi="Arial" w:cs="Arial"/>
-                <w:b/>
-                <w:bCs/>
-                <w:sz w:val="18"/>
-                <w:szCs w:val="18"/>
-              </w:rPr>
-              <w:t>frequency</w:t>
-            </w:r>
-            <w:proofErr w:type="gramEnd"/>
-            <w:r>
-              <w:rPr>
-                <w:rFonts w:ascii="Arial" w:hAnsi="Arial" w:cs="Arial"/>
-                <w:b/>
-                <w:bCs/>
-                <w:sz w:val="18"/>
-                <w:szCs w:val="18"/>
-              </w:rPr>
-              <w:t>.label</w:t>
-            </w:r>
-            <w:proofErr w:type="spellEnd"/>
+              <w:t>{INS $item.</w:t>
+            </w:r>
+            <w:r>
+              <w:rPr>
+                <w:rFonts w:ascii="Arial" w:hAnsi="Arial" w:cs="Arial"/>
+                <w:b/>
+                <w:bCs/>
+                <w:sz w:val="18"/>
+                <w:szCs w:val="18"/>
+              </w:rPr>
+              <w:t>frequency.label</w:t>
+            </w:r>
             <w:r>
               <w:rPr>
                 <w:rFonts w:ascii="Arial" w:hAnsi="Arial" w:cs="Arial"/>
@@ -1552,31 +1285,7 @@
                 <w:sz w:val="18"/>
                 <w:szCs w:val="18"/>
               </w:rPr>
-              <w:t>{INS $</w:t>
-            </w:r>
-            <w:proofErr w:type="spellStart"/>
-            <w:proofErr w:type="gramStart"/>
-            <w:r>
-              <w:rPr>
-                <w:rFonts w:ascii="Arial" w:hAnsi="Arial" w:cs="Arial"/>
-                <w:b/>
-                <w:bCs/>
-                <w:sz w:val="18"/>
-                <w:szCs w:val="18"/>
-              </w:rPr>
-              <w:t>item.cost</w:t>
-            </w:r>
-            <w:proofErr w:type="spellEnd"/>
-            <w:proofErr w:type="gramEnd"/>
-            <w:r>
-              <w:rPr>
-                <w:rFonts w:ascii="Arial" w:hAnsi="Arial" w:cs="Arial"/>
-                <w:b/>
-                <w:bCs/>
-                <w:sz w:val="18"/>
-                <w:szCs w:val="18"/>
-              </w:rPr>
-              <w:t xml:space="preserve"> }</w:t>
+              <w:t>{INS $item.cost }</w:t>
             </w:r>
           </w:p>
           <w:p>
@@ -1602,7 +1311,6 @@
               </w:rPr>
               <w:t xml:space="preserve"> </w:t>
             </w:r>
-            <w:proofErr w:type="spellStart"/>
             <w:r>
               <w:rPr>
                 <w:rFonts w:ascii="Arial" w:hAnsi="Arial" w:cs="Arial"/>
@@ -1623,7 +1331,6 @@
               </w:rPr>
               <w:t>.label</w:t>
             </w:r>
-            <w:proofErr w:type="spellEnd"/>
             <w:r>
               <w:rPr>
                 <w:rFonts w:ascii="Arial" w:hAnsi="Arial" w:cs="Arial"/>
@@ -1700,11 +1407,6 @@
       <w:pPr>
         <w:pStyle w:val="NoSpacing"/>
       </w:pPr>
-    </w:p>
-    <w:p>
-      <w:pPr>
-        <w:pStyle w:val="NoSpacing"/>
-      </w:pPr>
       <w:r>
         <w:t>{END-FOR detail}</w:t>
       </w:r>
@@ -1856,15 +1558,7 @@
         <w:t>AG/</w:t>
       </w:r>
       <w:r>
-        <w:t>{</w:t>
-      </w:r>
-      <w:proofErr w:type="spellStart"/>
-      <w:r>
-        <w:t>sales.value</w:t>
-      </w:r>
-      <w:proofErr w:type="spellEnd"/>
-      <w:r>
-        <w:t>}</w:t>
+        <w:t>{sales.value}</w:t>
       </w:r>
     </w:p>
     <w:p>

</xml_diff>

<commit_message>
frontend quotation creation & download
</commit_message>
<xml_diff>
--- a/tmp/quotation.docx
+++ b/tmp/quotation.docx
@@ -94,25 +94,7 @@
           <w:sz w:val="18"/>
           <w:szCs w:val="18"/>
         </w:rPr>
-        <w:t>{</w:t>
-      </w:r>
-      <w:proofErr w:type="spellStart"/>
-      <w:r>
-        <w:rPr>
-          <w:rFonts w:ascii="Arial" w:eastAsia="Times New Roman" w:hAnsi="Arial" w:cs="Arial"/>
-          <w:sz w:val="18"/>
-          <w:szCs w:val="18"/>
-        </w:rPr>
-        <w:t>quotationNo</w:t>
-      </w:r>
-      <w:proofErr w:type="spellEnd"/>
-      <w:r>
-        <w:rPr>
-          <w:rFonts w:ascii="Arial" w:eastAsia="Times New Roman" w:hAnsi="Arial" w:cs="Arial"/>
-          <w:sz w:val="18"/>
-          <w:szCs w:val="18"/>
-        </w:rPr>
-        <w:t>}</w:t>
+        <w:t>{quotationNo}</w:t>
       </w:r>
     </w:p>
     <w:p>
@@ -269,25 +251,7 @@
           <w:sz w:val="18"/>
           <w:szCs w:val="18"/>
         </w:rPr>
-        <w:t>{</w:t>
-      </w:r>
-      <w:proofErr w:type="spellStart"/>
-      <w:r>
-        <w:rPr>
-          <w:rFonts w:ascii="Arial" w:hAnsi="Arial" w:cs="Arial"/>
-          <w:sz w:val="18"/>
-          <w:szCs w:val="18"/>
-        </w:rPr>
-        <w:t>nearBy</w:t>
-      </w:r>
-      <w:proofErr w:type="spellEnd"/>
-      <w:r>
-        <w:rPr>
-          <w:rFonts w:ascii="Arial" w:hAnsi="Arial" w:cs="Arial"/>
-          <w:sz w:val="18"/>
-          <w:szCs w:val="18"/>
-        </w:rPr>
-        <w:t xml:space="preserve">}, </w:t>
+        <w:t xml:space="preserve">{nearBy}, </w:t>
       </w:r>
       <w:r>
         <w:rPr>
@@ -464,7 +428,6 @@
         </w:rPr>
         <w:t>{</w:t>
       </w:r>
-      <w:proofErr w:type="spellStart"/>
       <w:r>
         <w:rPr>
           <w:rFonts w:ascii="Arial" w:hAnsi="Arial" w:cs="Arial"/>
@@ -475,7 +438,6 @@
         </w:rPr>
         <w:t>referenceName</w:t>
       </w:r>
-      <w:proofErr w:type="spellEnd"/>
       <w:r>
         <w:rPr>
           <w:rFonts w:ascii="Arial" w:hAnsi="Arial" w:cs="Arial"/>
@@ -512,16 +474,7 @@
           <w:sz w:val="18"/>
           <w:szCs w:val="18"/>
         </w:rPr>
-        <w:t>{</w:t>
-      </w:r>
-      <w:proofErr w:type="spellStart"/>
-      <w:r>
-        <w:rPr>
-          <w:rFonts w:ascii="Arial" w:hAnsi="Arial" w:cs="Arial"/>
-          <w:sz w:val="18"/>
-          <w:szCs w:val="18"/>
-        </w:rPr>
-        <w:t>business</w:t>
+        <w:t>{business</w:t>
       </w:r>
       <w:r>
         <w:rPr>
@@ -531,7 +484,6 @@
         </w:rPr>
         <w:t>.label</w:t>
       </w:r>
-      <w:proofErr w:type="spellEnd"/>
       <w:r>
         <w:rPr>
           <w:rFonts w:ascii="Arial" w:hAnsi="Arial" w:cs="Arial"/>
@@ -576,9 +528,8 @@
           <w:sz w:val="18"/>
           <w:szCs w:val="18"/>
         </w:rPr>
-        <w:t>{</w:t>
-      </w:r>
-      <w:proofErr w:type="spellStart"/>
+        <w:t>{sales</w:t>
+      </w:r>
       <w:r>
         <w:rPr>
           <w:rFonts w:ascii="Arial" w:eastAsia="Times New Roman" w:hAnsi="Arial" w:cs="Arial"/>
@@ -587,7 +538,7 @@
           <w:sz w:val="18"/>
           <w:szCs w:val="18"/>
         </w:rPr>
-        <w:t>sales</w:t>
+        <w:t>.label</w:t>
       </w:r>
       <w:r>
         <w:rPr>
@@ -597,9 +548,8 @@
           <w:sz w:val="18"/>
           <w:szCs w:val="18"/>
         </w:rPr>
-        <w:t>.label</w:t>
-      </w:r>
-      <w:proofErr w:type="spellEnd"/>
+        <w:t>}</w:t>
+      </w:r>
       <w:r>
         <w:rPr>
           <w:rFonts w:ascii="Arial" w:eastAsia="Times New Roman" w:hAnsi="Arial" w:cs="Arial"/>
@@ -608,16 +558,6 @@
           <w:sz w:val="18"/>
           <w:szCs w:val="18"/>
         </w:rPr>
-        <w:t>}</w:t>
-      </w:r>
-      <w:r>
-        <w:rPr>
-          <w:rFonts w:ascii="Arial" w:eastAsia="Times New Roman" w:hAnsi="Arial" w:cs="Arial"/>
-          <w:b/>
-          <w:bCs/>
-          <w:sz w:val="18"/>
-          <w:szCs w:val="18"/>
-        </w:rPr>
         <w:t xml:space="preserve"> </w:t>
       </w:r>
       <w:r>
@@ -646,7 +586,6 @@
         </w:rPr>
         <w:t xml:space="preserve">{FOR detail in </w:t>
       </w:r>
-      <w:proofErr w:type="spellStart"/>
       <w:r>
         <w:rPr>
           <w:rFonts w:ascii="Arial" w:eastAsia="Times New Roman" w:hAnsi="Arial" w:cs="Arial"/>
@@ -655,7 +594,6 @@
         </w:rPr>
         <w:t>shipToDetails</w:t>
       </w:r>
-      <w:proofErr w:type="spellEnd"/>
       <w:r>
         <w:rPr>
           <w:rFonts w:ascii="Arial" w:eastAsia="Times New Roman" w:hAnsi="Arial" w:cs="Arial"/>
@@ -729,18 +667,17 @@
                 <w:sz w:val="18"/>
                 <w:szCs w:val="18"/>
               </w:rPr>
-              <w:t xml:space="preserve"> {INS $</w:t>
-            </w:r>
-            <w:proofErr w:type="spellStart"/>
-            <w:r>
-              <w:rPr>
-                <w:rFonts w:ascii="Arial" w:hAnsi="Arial" w:cs="Arial"/>
-                <w:b/>
-                <w:bCs/>
-                <w:sz w:val="18"/>
-                <w:szCs w:val="18"/>
-              </w:rPr>
-              <w:t>detail.</w:t>
+              <w:t xml:space="preserve"> </w:t>
+            </w:r>
+            <w:r>
+              <w:rPr>
+                <w:rFonts w:ascii="Arial" w:hAnsi="Arial" w:cs="Arial"/>
+                <w:b/>
+                <w:bCs/>
+                <w:sz w:val="18"/>
+                <w:szCs w:val="18"/>
+              </w:rPr>
+              <w:t>{INS $detail.</w:t>
             </w:r>
             <w:r>
               <w:rPr>
@@ -752,7 +689,6 @@
               </w:rPr>
               <w:t>prefix.label</w:t>
             </w:r>
-            <w:proofErr w:type="spellEnd"/>
             <w:r>
               <w:rPr>
                 <w:rFonts w:ascii="Arial" w:hAnsi="Arial" w:cs="Arial"/>
@@ -843,16 +779,7 @@
                 <w:sz w:val="18"/>
                 <w:szCs w:val="18"/>
               </w:rPr>
-              <w:t>INS $</w:t>
-            </w:r>
-            <w:proofErr w:type="spellStart"/>
-            <w:r>
-              <w:rPr>
-                <w:rFonts w:ascii="Arial" w:hAnsi="Arial" w:cs="Arial"/>
-                <w:sz w:val="18"/>
-                <w:szCs w:val="18"/>
-              </w:rPr>
-              <w:t>detail.</w:t>
+              <w:t>INS $detail.</w:t>
             </w:r>
             <w:r>
               <w:rPr>
@@ -862,7 +789,6 @@
               </w:rPr>
               <w:t>address</w:t>
             </w:r>
-            <w:proofErr w:type="spellEnd"/>
             <w:r>
               <w:rPr>
                 <w:rFonts w:ascii="Arial" w:hAnsi="Arial" w:cs="Arial"/>
@@ -877,6 +803,14 @@
                 <w:sz w:val="18"/>
                 <w:szCs w:val="18"/>
               </w:rPr>
+              <w:t xml:space="preserve"> </w:t>
+            </w:r>
+            <w:r>
+              <w:rPr>
+                <w:rFonts w:ascii="Arial" w:hAnsi="Arial" w:cs="Arial"/>
+                <w:sz w:val="18"/>
+                <w:szCs w:val="18"/>
+              </w:rPr>
               <w:t>{</w:t>
             </w:r>
             <w:r>
@@ -885,25 +819,15 @@
                 <w:sz w:val="18"/>
                 <w:szCs w:val="18"/>
               </w:rPr>
-              <w:t>INS $</w:t>
-            </w:r>
-            <w:proofErr w:type="spellStart"/>
-            <w:r>
-              <w:rPr>
-                <w:rFonts w:ascii="Arial" w:hAnsi="Arial" w:cs="Arial"/>
-                <w:sz w:val="18"/>
-                <w:szCs w:val="18"/>
-              </w:rPr>
-              <w:t>detail.road</w:t>
-            </w:r>
-            <w:proofErr w:type="spellEnd"/>
-            <w:r>
-              <w:rPr>
-                <w:rFonts w:ascii="Arial" w:hAnsi="Arial" w:cs="Arial"/>
-                <w:sz w:val="18"/>
-                <w:szCs w:val="18"/>
-              </w:rPr>
-              <w:t>},</w:t>
+              <w:t>INS $detail.road},</w:t>
+            </w:r>
+            <w:r>
+              <w:rPr>
+                <w:rFonts w:ascii="Arial" w:hAnsi="Arial" w:cs="Arial"/>
+                <w:sz w:val="18"/>
+                <w:szCs w:val="18"/>
+              </w:rPr>
+              <w:t xml:space="preserve"> </w:t>
             </w:r>
             <w:r>
               <w:rPr>
@@ -919,25 +843,15 @@
                 <w:sz w:val="18"/>
                 <w:szCs w:val="18"/>
               </w:rPr>
-              <w:t>INS $</w:t>
-            </w:r>
-            <w:proofErr w:type="spellStart"/>
-            <w:r>
-              <w:rPr>
-                <w:rFonts w:ascii="Arial" w:hAnsi="Arial" w:cs="Arial"/>
-                <w:sz w:val="18"/>
-                <w:szCs w:val="18"/>
-              </w:rPr>
-              <w:t>detail.location</w:t>
-            </w:r>
-            <w:proofErr w:type="spellEnd"/>
-            <w:r>
-              <w:rPr>
-                <w:rFonts w:ascii="Arial" w:hAnsi="Arial" w:cs="Arial"/>
-                <w:sz w:val="18"/>
-                <w:szCs w:val="18"/>
-              </w:rPr>
-              <w:t>},</w:t>
+              <w:t>INS $detail.location},</w:t>
+            </w:r>
+            <w:r>
+              <w:rPr>
+                <w:rFonts w:ascii="Arial" w:hAnsi="Arial" w:cs="Arial"/>
+                <w:sz w:val="18"/>
+                <w:szCs w:val="18"/>
+              </w:rPr>
+              <w:t xml:space="preserve"> </w:t>
             </w:r>
             <w:r>
               <w:rPr>
@@ -953,25 +867,7 @@
                 <w:sz w:val="18"/>
                 <w:szCs w:val="18"/>
               </w:rPr>
-              <w:t>INS $</w:t>
-            </w:r>
-            <w:proofErr w:type="spellStart"/>
-            <w:r>
-              <w:rPr>
-                <w:rFonts w:ascii="Arial" w:hAnsi="Arial" w:cs="Arial"/>
-                <w:sz w:val="18"/>
-                <w:szCs w:val="18"/>
-              </w:rPr>
-              <w:t>detail.city</w:t>
-            </w:r>
-            <w:proofErr w:type="spellEnd"/>
-            <w:r>
-              <w:rPr>
-                <w:rFonts w:ascii="Arial" w:hAnsi="Arial" w:cs="Arial"/>
-                <w:sz w:val="18"/>
-                <w:szCs w:val="18"/>
-              </w:rPr>
-              <w:t>}-</w:t>
+              <w:t>INS $detail.city}-</w:t>
             </w:r>
             <w:r>
               <w:rPr>
@@ -987,25 +883,7 @@
                 <w:sz w:val="18"/>
                 <w:szCs w:val="18"/>
               </w:rPr>
-              <w:t>INS $</w:t>
-            </w:r>
-            <w:proofErr w:type="spellStart"/>
-            <w:r>
-              <w:rPr>
-                <w:rFonts w:ascii="Arial" w:hAnsi="Arial" w:cs="Arial"/>
-                <w:sz w:val="18"/>
-                <w:szCs w:val="18"/>
-              </w:rPr>
-              <w:t>detail.pincode</w:t>
-            </w:r>
-            <w:proofErr w:type="spellEnd"/>
-            <w:r>
-              <w:rPr>
-                <w:rFonts w:ascii="Arial" w:hAnsi="Arial" w:cs="Arial"/>
-                <w:sz w:val="18"/>
-                <w:szCs w:val="18"/>
-              </w:rPr>
-              <w:t>}</w:t>
+              <w:t>INS $detail.pincode}</w:t>
             </w:r>
           </w:p>
         </w:tc>
@@ -1185,33 +1063,15 @@
                 <w:sz w:val="18"/>
                 <w:szCs w:val="18"/>
               </w:rPr>
-              <w:t>$</w:t>
-            </w:r>
-            <w:proofErr w:type="spellStart"/>
-            <w:r>
-              <w:rPr>
-                <w:rFonts w:ascii="Arial" w:hAnsi="Arial" w:cs="Arial"/>
-                <w:sz w:val="18"/>
-                <w:szCs w:val="18"/>
-              </w:rPr>
-              <w:t>detail.</w:t>
-            </w:r>
-            <w:r>
-              <w:rPr>
-                <w:rFonts w:ascii="Arial" w:hAnsi="Arial" w:cs="Arial"/>
-                <w:sz w:val="18"/>
-                <w:szCs w:val="18"/>
-              </w:rPr>
-              <w:t>serviceDetails</w:t>
-            </w:r>
-            <w:proofErr w:type="spellEnd"/>
-            <w:r>
-              <w:rPr>
-                <w:rFonts w:ascii="Arial" w:hAnsi="Arial" w:cs="Arial"/>
-                <w:sz w:val="18"/>
-                <w:szCs w:val="18"/>
-              </w:rPr>
-              <w:t xml:space="preserve"> </w:t>
+              <w:t>$detail.</w:t>
+            </w:r>
+            <w:r>
+              <w:rPr>
+                <w:rFonts w:ascii="Arial" w:hAnsi="Arial" w:cs="Arial"/>
+                <w:sz w:val="18"/>
+                <w:szCs w:val="18"/>
+              </w:rPr>
+              <w:t xml:space="preserve">serviceDetails </w:t>
             </w:r>
             <w:r>
               <w:rPr>
@@ -1247,25 +1107,7 @@
                 <w:sz w:val="18"/>
                 <w:szCs w:val="18"/>
               </w:rPr>
-              <w:t>{INS $</w:t>
-            </w:r>
-            <w:proofErr w:type="spellStart"/>
-            <w:r>
-              <w:rPr>
-                <w:rFonts w:ascii="Arial" w:hAnsi="Arial" w:cs="Arial"/>
-                <w:sz w:val="18"/>
-                <w:szCs w:val="18"/>
-              </w:rPr>
-              <w:t>item.treatmentLocation</w:t>
-            </w:r>
-            <w:proofErr w:type="spellEnd"/>
-            <w:r>
-              <w:rPr>
-                <w:rFonts w:ascii="Arial" w:hAnsi="Arial" w:cs="Arial"/>
-                <w:sz w:val="18"/>
-                <w:szCs w:val="18"/>
-              </w:rPr>
-              <w:t>}</w:t>
+              <w:t>{INS $item.treatmentLocation}</w:t>
             </w:r>
           </w:p>
         </w:tc>
@@ -1305,21 +1147,13 @@
                     <w:spacing w:before="40" w:after="40"/>
                   </w:pPr>
                   <w:r>
-                    <w:t>{FOR k in $</w:t>
-                  </w:r>
-                  <w:proofErr w:type="spellStart"/>
-                  <w:r>
-                    <w:t>item.</w:t>
+                    <w:t>{FOR k in $item.</w:t>
                   </w:r>
                   <w:r>
                     <w:t>s</w:t>
                   </w:r>
                   <w:r>
-                    <w:t>ervices</w:t>
-                  </w:r>
-                  <w:proofErr w:type="spellEnd"/>
-                  <w:r>
-                    <w:t>}</w:t>
+                    <w:t>ervices}</w:t>
                   </w:r>
                 </w:p>
               </w:tc>
@@ -1342,15 +1176,7 @@
                       <w:b/>
                       <w:bCs/>
                     </w:rPr>
-                    <w:t>{INS $</w:t>
-                  </w:r>
-                  <w:proofErr w:type="spellStart"/>
-                  <w:r>
-                    <w:rPr>
-                      <w:b/>
-                      <w:bCs/>
-                    </w:rPr>
-                    <w:t>k.</w:t>
+                    <w:t>{INS $k.</w:t>
                   </w:r>
                   <w:r>
                     <w:rPr>
@@ -1359,7 +1185,6 @@
                     </w:rPr>
                     <w:t>label</w:t>
                   </w:r>
-                  <w:proofErr w:type="spellEnd"/>
                   <w:r>
                     <w:rPr>
                       <w:b/>
@@ -1374,15 +1199,7 @@
                     <w:spacing w:before="40" w:after="40"/>
                   </w:pPr>
                   <w:r>
-                    <w:t>{INS $</w:t>
-                  </w:r>
-                  <w:proofErr w:type="spellStart"/>
-                  <w:r>
-                    <w:t>k.value</w:t>
-                  </w:r>
-                  <w:proofErr w:type="spellEnd"/>
-                  <w:r>
-                    <w:t>}</w:t>
+                    <w:t>{INS $k.value}</w:t>
                   </w:r>
                 </w:p>
               </w:tc>
@@ -1420,6 +1237,7 @@
               <w:bottom w:val="single" w:sz="12" w:space="0" w:color="auto"/>
               <w:right w:val="single" w:sz="12" w:space="0" w:color="auto"/>
             </w:tcBorders>
+            <w:vAlign w:val="center"/>
           </w:tcPr>
           <w:p>
             <w:pPr>
@@ -1440,18 +1258,7 @@
                 <w:sz w:val="18"/>
                 <w:szCs w:val="18"/>
               </w:rPr>
-              <w:t>{INS $</w:t>
-            </w:r>
-            <w:proofErr w:type="spellStart"/>
-            <w:r>
-              <w:rPr>
-                <w:rFonts w:ascii="Arial" w:hAnsi="Arial" w:cs="Arial"/>
-                <w:b/>
-                <w:bCs/>
-                <w:sz w:val="18"/>
-                <w:szCs w:val="18"/>
-              </w:rPr>
-              <w:t>item.</w:t>
+              <w:t>{INS $item.</w:t>
             </w:r>
             <w:r>
               <w:rPr>
@@ -1463,7 +1270,6 @@
               </w:rPr>
               <w:t>frequency.label</w:t>
             </w:r>
-            <w:proofErr w:type="spellEnd"/>
             <w:r>
               <w:rPr>
                 <w:rFonts w:ascii="Arial" w:hAnsi="Arial" w:cs="Arial"/>
@@ -1479,6 +1285,7 @@
             <w:pPr>
               <w:pStyle w:val="NoSpacing"/>
               <w:spacing w:before="40" w:after="40"/>
+              <w:jc w:val="center"/>
             </w:pPr>
           </w:p>
         </w:tc>
@@ -1491,6 +1298,7 @@
               <w:bottom w:val="single" w:sz="12" w:space="0" w:color="auto"/>
               <w:right w:val="single" w:sz="12" w:space="0" w:color="auto"/>
             </w:tcBorders>
+            <w:vAlign w:val="center"/>
           </w:tcPr>
           <w:p>
             <w:pPr>
@@ -1522,29 +1330,7 @@
                 <w:sz w:val="18"/>
                 <w:szCs w:val="18"/>
               </w:rPr>
-              <w:t>{INS $</w:t>
-            </w:r>
-            <w:proofErr w:type="spellStart"/>
-            <w:r>
-              <w:rPr>
-                <w:rFonts w:ascii="Arial" w:hAnsi="Arial" w:cs="Arial"/>
-                <w:b/>
-                <w:bCs/>
-                <w:sz w:val="18"/>
-                <w:szCs w:val="18"/>
-              </w:rPr>
-              <w:t>item.cost</w:t>
-            </w:r>
-            <w:proofErr w:type="spellEnd"/>
-            <w:r>
-              <w:rPr>
-                <w:rFonts w:ascii="Arial" w:hAnsi="Arial" w:cs="Arial"/>
-                <w:b/>
-                <w:bCs/>
-                <w:sz w:val="18"/>
-                <w:szCs w:val="18"/>
-              </w:rPr>
-              <w:t xml:space="preserve"> }</w:t>
+              <w:t>{INS $item.cost }</w:t>
             </w:r>
           </w:p>
           <w:p>
@@ -1570,7 +1356,6 @@
               </w:rPr>
               <w:t xml:space="preserve"> </w:t>
             </w:r>
-            <w:proofErr w:type="spellStart"/>
             <w:r>
               <w:rPr>
                 <w:rFonts w:ascii="Arial" w:hAnsi="Arial" w:cs="Arial"/>
@@ -1591,7 +1376,6 @@
               </w:rPr>
               <w:t>.label</w:t>
             </w:r>
-            <w:proofErr w:type="spellEnd"/>
             <w:r>
               <w:rPr>
                 <w:rFonts w:ascii="Arial" w:hAnsi="Arial" w:cs="Arial"/>
@@ -1824,15 +1608,7 @@
         <w:t>AG/</w:t>
       </w:r>
       <w:r>
-        <w:t>{</w:t>
-      </w:r>
-      <w:proofErr w:type="spellStart"/>
-      <w:r>
-        <w:t>sales.value</w:t>
-      </w:r>
-      <w:proofErr w:type="spellEnd"/>
-      <w:r>
-        <w:t>}</w:t>
+        <w:t>{sales.value}</w:t>
       </w:r>
     </w:p>
     <w:p>

</xml_diff>

<commit_message>
progress steps & preview layout changes
</commit_message>
<xml_diff>
--- a/tmp/quotation.docx
+++ b/tmp/quotation.docx
@@ -94,7 +94,25 @@
           <w:sz w:val="18"/>
           <w:szCs w:val="18"/>
         </w:rPr>
-        <w:t>{quotationNo}</w:t>
+        <w:t>{</w:t>
+      </w:r>
+      <w:proofErr w:type="spellStart"/>
+      <w:r>
+        <w:rPr>
+          <w:rFonts w:ascii="Arial" w:eastAsia="Times New Roman" w:hAnsi="Arial" w:cs="Arial"/>
+          <w:sz w:val="18"/>
+          <w:szCs w:val="18"/>
+        </w:rPr>
+        <w:t>quotationNo</w:t>
+      </w:r>
+      <w:proofErr w:type="spellEnd"/>
+      <w:r>
+        <w:rPr>
+          <w:rFonts w:ascii="Arial" w:eastAsia="Times New Roman" w:hAnsi="Arial" w:cs="Arial"/>
+          <w:sz w:val="18"/>
+          <w:szCs w:val="18"/>
+        </w:rPr>
+        <w:t>}</w:t>
       </w:r>
     </w:p>
     <w:p>
@@ -251,14 +269,6 @@
           <w:sz w:val="18"/>
           <w:szCs w:val="18"/>
         </w:rPr>
-        <w:t xml:space="preserve">{nearBy}, </w:t>
-      </w:r>
-      <w:r>
-        <w:rPr>
-          <w:rFonts w:ascii="Arial" w:hAnsi="Arial" w:cs="Arial"/>
-          <w:sz w:val="18"/>
-          <w:szCs w:val="18"/>
-        </w:rPr>
         <w:t>{</w:t>
       </w:r>
       <w:r>
@@ -277,6 +287,14 @@
         </w:rPr>
         <w:t>}</w:t>
       </w:r>
+      <w:r>
+        <w:rPr>
+          <w:rFonts w:ascii="Arial" w:hAnsi="Arial" w:cs="Arial"/>
+          <w:sz w:val="18"/>
+          <w:szCs w:val="18"/>
+        </w:rPr>
+        <w:t>,</w:t>
+      </w:r>
     </w:p>
     <w:p>
       <w:pPr>
@@ -310,6 +328,50 @@
           <w:szCs w:val="18"/>
         </w:rPr>
         <w:t>}</w:t>
+      </w:r>
+      <w:r>
+        <w:rPr>
+          <w:rFonts w:ascii="Arial" w:hAnsi="Arial" w:cs="Arial"/>
+          <w:sz w:val="18"/>
+          <w:szCs w:val="18"/>
+        </w:rPr>
+        <w:t>,</w:t>
+      </w:r>
+    </w:p>
+    <w:p>
+      <w:pPr>
+        <w:pStyle w:val="NoSpacing"/>
+        <w:rPr>
+          <w:rFonts w:ascii="Arial" w:hAnsi="Arial" w:cs="Arial"/>
+          <w:sz w:val="18"/>
+          <w:szCs w:val="18"/>
+        </w:rPr>
+      </w:pPr>
+      <w:r>
+        <w:rPr>
+          <w:rFonts w:ascii="Arial" w:hAnsi="Arial" w:cs="Arial"/>
+          <w:sz w:val="18"/>
+          <w:szCs w:val="18"/>
+        </w:rPr>
+        <w:t>{</w:t>
+      </w:r>
+      <w:proofErr w:type="spellStart"/>
+      <w:r>
+        <w:rPr>
+          <w:rFonts w:ascii="Arial" w:hAnsi="Arial" w:cs="Arial"/>
+          <w:sz w:val="18"/>
+          <w:szCs w:val="18"/>
+        </w:rPr>
+        <w:t>nearBy</w:t>
+      </w:r>
+      <w:proofErr w:type="spellEnd"/>
+      <w:r>
+        <w:rPr>
+          <w:rFonts w:ascii="Arial" w:hAnsi="Arial" w:cs="Arial"/>
+          <w:sz w:val="18"/>
+          <w:szCs w:val="18"/>
+        </w:rPr>
+        <w:t>},</w:t>
       </w:r>
     </w:p>
     <w:p>
@@ -428,6 +490,7 @@
         </w:rPr>
         <w:t>{</w:t>
       </w:r>
+      <w:proofErr w:type="spellStart"/>
       <w:r>
         <w:rPr>
           <w:rFonts w:ascii="Arial" w:hAnsi="Arial" w:cs="Arial"/>
@@ -438,6 +501,7 @@
         </w:rPr>
         <w:t>referenceName</w:t>
       </w:r>
+      <w:proofErr w:type="spellEnd"/>
       <w:r>
         <w:rPr>
           <w:rFonts w:ascii="Arial" w:hAnsi="Arial" w:cs="Arial"/>
@@ -474,7 +538,16 @@
           <w:sz w:val="18"/>
           <w:szCs w:val="18"/>
         </w:rPr>
-        <w:t>{business</w:t>
+        <w:t>{</w:t>
+      </w:r>
+      <w:proofErr w:type="spellStart"/>
+      <w:r>
+        <w:rPr>
+          <w:rFonts w:ascii="Arial" w:hAnsi="Arial" w:cs="Arial"/>
+          <w:sz w:val="18"/>
+          <w:szCs w:val="18"/>
+        </w:rPr>
+        <w:t>business</w:t>
       </w:r>
       <w:r>
         <w:rPr>
@@ -484,6 +557,7 @@
         </w:rPr>
         <w:t>.label</w:t>
       </w:r>
+      <w:proofErr w:type="spellEnd"/>
       <w:r>
         <w:rPr>
           <w:rFonts w:ascii="Arial" w:hAnsi="Arial" w:cs="Arial"/>
@@ -528,8 +602,9 @@
           <w:sz w:val="18"/>
           <w:szCs w:val="18"/>
         </w:rPr>
-        <w:t>{sales</w:t>
-      </w:r>
+        <w:t>{</w:t>
+      </w:r>
+      <w:proofErr w:type="spellStart"/>
       <w:r>
         <w:rPr>
           <w:rFonts w:ascii="Arial" w:eastAsia="Times New Roman" w:hAnsi="Arial" w:cs="Arial"/>
@@ -538,7 +613,7 @@
           <w:sz w:val="18"/>
           <w:szCs w:val="18"/>
         </w:rPr>
-        <w:t>.label</w:t>
+        <w:t>sales</w:t>
       </w:r>
       <w:r>
         <w:rPr>
@@ -548,8 +623,9 @@
           <w:sz w:val="18"/>
           <w:szCs w:val="18"/>
         </w:rPr>
-        <w:t>}</w:t>
-      </w:r>
+        <w:t>.label</w:t>
+      </w:r>
+      <w:proofErr w:type="spellEnd"/>
       <w:r>
         <w:rPr>
           <w:rFonts w:ascii="Arial" w:eastAsia="Times New Roman" w:hAnsi="Arial" w:cs="Arial"/>
@@ -558,6 +634,16 @@
           <w:sz w:val="18"/>
           <w:szCs w:val="18"/>
         </w:rPr>
+        <w:t>}</w:t>
+      </w:r>
+      <w:r>
+        <w:rPr>
+          <w:rFonts w:ascii="Arial" w:eastAsia="Times New Roman" w:hAnsi="Arial" w:cs="Arial"/>
+          <w:b/>
+          <w:bCs/>
+          <w:sz w:val="18"/>
+          <w:szCs w:val="18"/>
+        </w:rPr>
         <w:t xml:space="preserve"> </w:t>
       </w:r>
       <w:r>
@@ -586,6 +672,7 @@
         </w:rPr>
         <w:t xml:space="preserve">{FOR detail in </w:t>
       </w:r>
+      <w:proofErr w:type="spellStart"/>
       <w:r>
         <w:rPr>
           <w:rFonts w:ascii="Arial" w:eastAsia="Times New Roman" w:hAnsi="Arial" w:cs="Arial"/>
@@ -594,6 +681,7 @@
         </w:rPr>
         <w:t>shipToDetails</w:t>
       </w:r>
+      <w:proofErr w:type="spellEnd"/>
       <w:r>
         <w:rPr>
           <w:rFonts w:ascii="Arial" w:eastAsia="Times New Roman" w:hAnsi="Arial" w:cs="Arial"/>
@@ -616,19 +704,19 @@
     <w:tbl>
       <w:tblPr>
         <w:tblStyle w:val="TableGrid"/>
-        <w:tblW w:w="0" w:type="auto"/>
+        <w:tblW w:w="10475" w:type="dxa"/>
         <w:tblLook w:val="04A0" w:firstRow="1" w:lastRow="0" w:firstColumn="1" w:lastColumn="0" w:noHBand="0" w:noVBand="1"/>
       </w:tblPr>
       <w:tblGrid>
         <w:gridCol w:w="2569"/>
         <w:gridCol w:w="3228"/>
         <w:gridCol w:w="2401"/>
-        <w:gridCol w:w="2120"/>
+        <w:gridCol w:w="2277"/>
       </w:tblGrid>
       <w:tr>
         <w:tc>
           <w:tcPr>
-            <w:tcW w:w="10318" w:type="dxa"/>
+            <w:tcW w:w="10475" w:type="dxa"/>
             <w:gridSpan w:val="4"/>
             <w:tcBorders>
               <w:top w:val="single" w:sz="12" w:space="0" w:color="auto"/>
@@ -657,7 +745,17 @@
                 <w:sz w:val="18"/>
                 <w:szCs w:val="18"/>
               </w:rPr>
-              <w:t>Client Name:</w:t>
+              <w:t>Premises to be Treated</w:t>
+            </w:r>
+            <w:r>
+              <w:rPr>
+                <w:rFonts w:ascii="Arial" w:hAnsi="Arial" w:cs="Arial"/>
+                <w:b/>
+                <w:bCs/>
+                <w:sz w:val="18"/>
+                <w:szCs w:val="18"/>
+              </w:rPr>
+              <w:t>:</w:t>
             </w:r>
             <w:r>
               <w:rPr>
@@ -677,7 +775,18 @@
                 <w:sz w:val="18"/>
                 <w:szCs w:val="18"/>
               </w:rPr>
-              <w:t>{INS $detail.</w:t>
+              <w:t>{INS $</w:t>
+            </w:r>
+            <w:proofErr w:type="spellStart"/>
+            <w:r>
+              <w:rPr>
+                <w:rFonts w:ascii="Arial" w:hAnsi="Arial" w:cs="Arial"/>
+                <w:b/>
+                <w:bCs/>
+                <w:sz w:val="18"/>
+                <w:szCs w:val="18"/>
+              </w:rPr>
+              <w:t>detail.</w:t>
             </w:r>
             <w:r>
               <w:rPr>
@@ -689,6 +798,7 @@
               </w:rPr>
               <w:t>prefix.label</w:t>
             </w:r>
+            <w:proofErr w:type="spellEnd"/>
             <w:r>
               <w:rPr>
                 <w:rFonts w:ascii="Arial" w:hAnsi="Arial" w:cs="Arial"/>
@@ -754,6 +864,7 @@
             <w:pPr>
               <w:pStyle w:val="NoSpacing"/>
               <w:spacing w:before="40" w:after="40"/>
+              <w:ind w:right="-118"/>
             </w:pPr>
             <w:r>
               <w:rPr>
@@ -779,7 +890,16 @@
                 <w:sz w:val="18"/>
                 <w:szCs w:val="18"/>
               </w:rPr>
-              <w:t>INS $detail.</w:t>
+              <w:t>INS $</w:t>
+            </w:r>
+            <w:proofErr w:type="spellStart"/>
+            <w:r>
+              <w:rPr>
+                <w:rFonts w:ascii="Arial" w:hAnsi="Arial" w:cs="Arial"/>
+                <w:sz w:val="18"/>
+                <w:szCs w:val="18"/>
+              </w:rPr>
+              <w:t>detail.</w:t>
             </w:r>
             <w:r>
               <w:rPr>
@@ -789,6 +909,7 @@
               </w:rPr>
               <w:t>address</w:t>
             </w:r>
+            <w:proofErr w:type="spellEnd"/>
             <w:r>
               <w:rPr>
                 <w:rFonts w:ascii="Arial" w:hAnsi="Arial" w:cs="Arial"/>
@@ -819,7 +940,25 @@
                 <w:sz w:val="18"/>
                 <w:szCs w:val="18"/>
               </w:rPr>
-              <w:t>INS $detail.road},</w:t>
+              <w:t>INS $</w:t>
+            </w:r>
+            <w:proofErr w:type="spellStart"/>
+            <w:r>
+              <w:rPr>
+                <w:rFonts w:ascii="Arial" w:hAnsi="Arial" w:cs="Arial"/>
+                <w:sz w:val="18"/>
+                <w:szCs w:val="18"/>
+              </w:rPr>
+              <w:t>detail.road</w:t>
+            </w:r>
+            <w:proofErr w:type="spellEnd"/>
+            <w:r>
+              <w:rPr>
+                <w:rFonts w:ascii="Arial" w:hAnsi="Arial" w:cs="Arial"/>
+                <w:sz w:val="18"/>
+                <w:szCs w:val="18"/>
+              </w:rPr>
+              <w:t>},</w:t>
             </w:r>
             <w:r>
               <w:rPr>
@@ -843,7 +982,25 @@
                 <w:sz w:val="18"/>
                 <w:szCs w:val="18"/>
               </w:rPr>
-              <w:t>INS $detail.location},</w:t>
+              <w:t>INS $</w:t>
+            </w:r>
+            <w:proofErr w:type="spellStart"/>
+            <w:r>
+              <w:rPr>
+                <w:rFonts w:ascii="Arial" w:hAnsi="Arial" w:cs="Arial"/>
+                <w:sz w:val="18"/>
+                <w:szCs w:val="18"/>
+              </w:rPr>
+              <w:t>detail.location</w:t>
+            </w:r>
+            <w:proofErr w:type="spellEnd"/>
+            <w:r>
+              <w:rPr>
+                <w:rFonts w:ascii="Arial" w:hAnsi="Arial" w:cs="Arial"/>
+                <w:sz w:val="18"/>
+                <w:szCs w:val="18"/>
+              </w:rPr>
+              <w:t>},</w:t>
             </w:r>
             <w:r>
               <w:rPr>
@@ -867,7 +1024,25 @@
                 <w:sz w:val="18"/>
                 <w:szCs w:val="18"/>
               </w:rPr>
-              <w:t>INS $detail.city}-</w:t>
+              <w:t>INS $</w:t>
+            </w:r>
+            <w:proofErr w:type="spellStart"/>
+            <w:r>
+              <w:rPr>
+                <w:rFonts w:ascii="Arial" w:hAnsi="Arial" w:cs="Arial"/>
+                <w:sz w:val="18"/>
+                <w:szCs w:val="18"/>
+              </w:rPr>
+              <w:t>detail.city</w:t>
+            </w:r>
+            <w:proofErr w:type="spellEnd"/>
+            <w:r>
+              <w:rPr>
+                <w:rFonts w:ascii="Arial" w:hAnsi="Arial" w:cs="Arial"/>
+                <w:sz w:val="18"/>
+                <w:szCs w:val="18"/>
+              </w:rPr>
+              <w:t>}-</w:t>
             </w:r>
             <w:r>
               <w:rPr>
@@ -883,7 +1058,67 @@
                 <w:sz w:val="18"/>
                 <w:szCs w:val="18"/>
               </w:rPr>
-              <w:t>INS $detail.pincode}</w:t>
+              <w:t>INS $</w:t>
+            </w:r>
+            <w:proofErr w:type="spellStart"/>
+            <w:r>
+              <w:rPr>
+                <w:rFonts w:ascii="Arial" w:hAnsi="Arial" w:cs="Arial"/>
+                <w:sz w:val="18"/>
+                <w:szCs w:val="18"/>
+              </w:rPr>
+              <w:t>detail.pincode</w:t>
+            </w:r>
+            <w:proofErr w:type="spellEnd"/>
+            <w:r>
+              <w:rPr>
+                <w:rFonts w:ascii="Arial" w:hAnsi="Arial" w:cs="Arial"/>
+                <w:sz w:val="18"/>
+                <w:szCs w:val="18"/>
+              </w:rPr>
+              <w:t>}</w:t>
+            </w:r>
+            <w:r>
+              <w:rPr>
+                <w:rFonts w:ascii="Arial" w:hAnsi="Arial" w:cs="Arial"/>
+                <w:sz w:val="18"/>
+                <w:szCs w:val="18"/>
+              </w:rPr>
+              <w:t>, {</w:t>
+            </w:r>
+            <w:r>
+              <w:rPr>
+                <w:rFonts w:ascii="Arial" w:hAnsi="Arial" w:cs="Arial"/>
+                <w:sz w:val="18"/>
+                <w:szCs w:val="18"/>
+              </w:rPr>
+              <w:t>INS $</w:t>
+            </w:r>
+            <w:proofErr w:type="spellStart"/>
+            <w:r>
+              <w:rPr>
+                <w:rFonts w:ascii="Arial" w:hAnsi="Arial" w:cs="Arial"/>
+                <w:sz w:val="18"/>
+                <w:szCs w:val="18"/>
+              </w:rPr>
+              <w:t>detail.</w:t>
+            </w:r>
+            <w:r>
+              <w:rPr>
+                <w:rFonts w:ascii="Arial" w:hAnsi="Arial" w:cs="Arial"/>
+                <w:sz w:val="18"/>
+                <w:szCs w:val="18"/>
+              </w:rPr>
+              <w:t>nearBy</w:t>
+            </w:r>
+            <w:proofErr w:type="spellEnd"/>
+            <w:r>
+              <w:rPr>
+                <w:rFonts w:ascii="Arial" w:hAnsi="Arial" w:cs="Arial"/>
+                <w:sz w:val="18"/>
+                <w:szCs w:val="18"/>
+              </w:rPr>
+              <w:t>}</w:t>
             </w:r>
           </w:p>
         </w:tc>
@@ -985,7 +1220,7 @@
         </w:tc>
         <w:tc>
           <w:tcPr>
-            <w:tcW w:w="2120" w:type="dxa"/>
+            <w:tcW w:w="2277" w:type="dxa"/>
             <w:tcBorders>
               <w:top w:val="single" w:sz="12" w:space="0" w:color="auto"/>
               <w:left w:val="single" w:sz="12" w:space="0" w:color="auto"/>
@@ -1035,7 +1270,7 @@
       <w:tr>
         <w:tc>
           <w:tcPr>
-            <w:tcW w:w="10318" w:type="dxa"/>
+            <w:tcW w:w="10475" w:type="dxa"/>
             <w:gridSpan w:val="4"/>
             <w:tcBorders>
               <w:top w:val="single" w:sz="12" w:space="0" w:color="auto"/>
@@ -1063,15 +1298,33 @@
                 <w:sz w:val="18"/>
                 <w:szCs w:val="18"/>
               </w:rPr>
-              <w:t>$detail.</w:t>
-            </w:r>
-            <w:r>
-              <w:rPr>
-                <w:rFonts w:ascii="Arial" w:hAnsi="Arial" w:cs="Arial"/>
-                <w:sz w:val="18"/>
-                <w:szCs w:val="18"/>
-              </w:rPr>
-              <w:t xml:space="preserve">serviceDetails </w:t>
+              <w:t>$</w:t>
+            </w:r>
+            <w:proofErr w:type="spellStart"/>
+            <w:r>
+              <w:rPr>
+                <w:rFonts w:ascii="Arial" w:hAnsi="Arial" w:cs="Arial"/>
+                <w:sz w:val="18"/>
+                <w:szCs w:val="18"/>
+              </w:rPr>
+              <w:t>detail.</w:t>
+            </w:r>
+            <w:r>
+              <w:rPr>
+                <w:rFonts w:ascii="Arial" w:hAnsi="Arial" w:cs="Arial"/>
+                <w:sz w:val="18"/>
+                <w:szCs w:val="18"/>
+              </w:rPr>
+              <w:t>serviceDetails</w:t>
+            </w:r>
+            <w:proofErr w:type="spellEnd"/>
+            <w:r>
+              <w:rPr>
+                <w:rFonts w:ascii="Arial" w:hAnsi="Arial" w:cs="Arial"/>
+                <w:sz w:val="18"/>
+                <w:szCs w:val="18"/>
+              </w:rPr>
+              <w:t xml:space="preserve"> </w:t>
             </w:r>
             <w:r>
               <w:rPr>
@@ -1107,7 +1360,25 @@
                 <w:sz w:val="18"/>
                 <w:szCs w:val="18"/>
               </w:rPr>
-              <w:t>{INS $item.treatmentLocation}</w:t>
+              <w:t>{INS $</w:t>
+            </w:r>
+            <w:proofErr w:type="spellStart"/>
+            <w:r>
+              <w:rPr>
+                <w:rFonts w:ascii="Arial" w:hAnsi="Arial" w:cs="Arial"/>
+                <w:sz w:val="18"/>
+                <w:szCs w:val="18"/>
+              </w:rPr>
+              <w:t>item.treatmentLocation</w:t>
+            </w:r>
+            <w:proofErr w:type="spellEnd"/>
+            <w:r>
+              <w:rPr>
+                <w:rFonts w:ascii="Arial" w:hAnsi="Arial" w:cs="Arial"/>
+                <w:sz w:val="18"/>
+                <w:szCs w:val="18"/>
+              </w:rPr>
+              <w:t>}</w:t>
             </w:r>
           </w:p>
         </w:tc>
@@ -1147,13 +1418,21 @@
                     <w:spacing w:before="40" w:after="40"/>
                   </w:pPr>
                   <w:r>
-                    <w:t>{FOR k in $item.</w:t>
+                    <w:t>{FOR k in $</w:t>
+                  </w:r>
+                  <w:proofErr w:type="spellStart"/>
+                  <w:r>
+                    <w:t>item.</w:t>
                   </w:r>
                   <w:r>
                     <w:t>s</w:t>
                   </w:r>
                   <w:r>
-                    <w:t>ervices}</w:t>
+                    <w:t>ervices</w:t>
+                  </w:r>
+                  <w:proofErr w:type="spellEnd"/>
+                  <w:r>
+                    <w:t>}</w:t>
                   </w:r>
                 </w:p>
               </w:tc>
@@ -1176,7 +1455,15 @@
                       <w:b/>
                       <w:bCs/>
                     </w:rPr>
-                    <w:t>{INS $k.</w:t>
+                    <w:t>{INS $</w:t>
+                  </w:r>
+                  <w:proofErr w:type="spellStart"/>
+                  <w:r>
+                    <w:rPr>
+                      <w:b/>
+                      <w:bCs/>
+                    </w:rPr>
+                    <w:t>k.</w:t>
                   </w:r>
                   <w:r>
                     <w:rPr>
@@ -1185,6 +1472,7 @@
                     </w:rPr>
                     <w:t>label</w:t>
                   </w:r>
+                  <w:proofErr w:type="spellEnd"/>
                   <w:r>
                     <w:rPr>
                       <w:b/>
@@ -1199,7 +1487,15 @@
                     <w:spacing w:before="40" w:after="40"/>
                   </w:pPr>
                   <w:r>
-                    <w:t>{INS $k.value}</w:t>
+                    <w:t>{INS $</w:t>
+                  </w:r>
+                  <w:proofErr w:type="spellStart"/>
+                  <w:r>
+                    <w:t>k.value</w:t>
+                  </w:r>
+                  <w:proofErr w:type="spellEnd"/>
+                  <w:r>
+                    <w:t>}</w:t>
                   </w:r>
                 </w:p>
               </w:tc>
@@ -1258,7 +1554,18 @@
                 <w:sz w:val="18"/>
                 <w:szCs w:val="18"/>
               </w:rPr>
-              <w:t>{INS $item.</w:t>
+              <w:t>{INS $</w:t>
+            </w:r>
+            <w:proofErr w:type="spellStart"/>
+            <w:r>
+              <w:rPr>
+                <w:rFonts w:ascii="Arial" w:hAnsi="Arial" w:cs="Arial"/>
+                <w:b/>
+                <w:bCs/>
+                <w:sz w:val="18"/>
+                <w:szCs w:val="18"/>
+              </w:rPr>
+              <w:t>item.</w:t>
             </w:r>
             <w:r>
               <w:rPr>
@@ -1270,6 +1577,7 @@
               </w:rPr>
               <w:t>frequency.label</w:t>
             </w:r>
+            <w:proofErr w:type="spellEnd"/>
             <w:r>
               <w:rPr>
                 <w:rFonts w:ascii="Arial" w:hAnsi="Arial" w:cs="Arial"/>
@@ -1291,7 +1599,7 @@
         </w:tc>
         <w:tc>
           <w:tcPr>
-            <w:tcW w:w="2120" w:type="dxa"/>
+            <w:tcW w:w="2277" w:type="dxa"/>
             <w:tcBorders>
               <w:top w:val="single" w:sz="12" w:space="0" w:color="auto"/>
               <w:left w:val="single" w:sz="12" w:space="0" w:color="auto"/>
@@ -1330,7 +1638,29 @@
                 <w:sz w:val="18"/>
                 <w:szCs w:val="18"/>
               </w:rPr>
-              <w:t>{INS $item.cost }</w:t>
+              <w:t>{INS $</w:t>
+            </w:r>
+            <w:proofErr w:type="spellStart"/>
+            <w:r>
+              <w:rPr>
+                <w:rFonts w:ascii="Arial" w:hAnsi="Arial" w:cs="Arial"/>
+                <w:b/>
+                <w:bCs/>
+                <w:sz w:val="18"/>
+                <w:szCs w:val="18"/>
+              </w:rPr>
+              <w:t>item.cost</w:t>
+            </w:r>
+            <w:proofErr w:type="spellEnd"/>
+            <w:r>
+              <w:rPr>
+                <w:rFonts w:ascii="Arial" w:hAnsi="Arial" w:cs="Arial"/>
+                <w:b/>
+                <w:bCs/>
+                <w:sz w:val="18"/>
+                <w:szCs w:val="18"/>
+              </w:rPr>
+              <w:t xml:space="preserve"> }</w:t>
             </w:r>
           </w:p>
           <w:p>
@@ -1356,6 +1686,7 @@
               </w:rPr>
               <w:t xml:space="preserve"> </w:t>
             </w:r>
+            <w:proofErr w:type="spellStart"/>
             <w:r>
               <w:rPr>
                 <w:rFonts w:ascii="Arial" w:hAnsi="Arial" w:cs="Arial"/>
@@ -1376,6 +1707,7 @@
               </w:rPr>
               <w:t>.label</w:t>
             </w:r>
+            <w:proofErr w:type="spellEnd"/>
             <w:r>
               <w:rPr>
                 <w:rFonts w:ascii="Arial" w:hAnsi="Arial" w:cs="Arial"/>
@@ -1392,7 +1724,7 @@
       <w:tr>
         <w:tc>
           <w:tcPr>
-            <w:tcW w:w="10318" w:type="dxa"/>
+            <w:tcW w:w="10475" w:type="dxa"/>
             <w:gridSpan w:val="4"/>
             <w:tcBorders>
               <w:top w:val="single" w:sz="12" w:space="0" w:color="auto"/>
@@ -1420,7 +1752,7 @@
       <w:tr>
         <w:tc>
           <w:tcPr>
-            <w:tcW w:w="10318" w:type="dxa"/>
+            <w:tcW w:w="10475" w:type="dxa"/>
             <w:gridSpan w:val="4"/>
             <w:tcBorders>
               <w:top w:val="single" w:sz="12" w:space="0" w:color="auto"/>
@@ -1608,7 +1940,15 @@
         <w:t>AG/</w:t>
       </w:r>
       <w:r>
-        <w:t>{sales.value}</w:t>
+        <w:t>{</w:t>
+      </w:r>
+      <w:proofErr w:type="spellStart"/>
+      <w:r>
+        <w:t>sales.value</w:t>
+      </w:r>
+      <w:proofErr w:type="spellEnd"/>
+      <w:r>
+        <w:t>}</w:t>
       </w:r>
     </w:p>
     <w:p>

</xml_diff>